<commit_message>
Report and customization changes.
</commit_message>
<xml_diff>
--- a/3_Adversarial Search/report.docx
+++ b/3_Adversarial Search/report.docx
@@ -1047,6 +1047,22 @@
                 <w:shd w:val="clear" w:color="auto" w:fill="FFFFFF"/>
               </w:rPr>
             </w:pPr>
+            <w:r>
+              <w:rPr>
+                <w:rFonts w:ascii="Segoe UI" w:hAnsi="Segoe UI" w:cs="Segoe UI"/>
+                <w:color w:val="24292E"/>
+                <w:shd w:val="clear" w:color="auto" w:fill="FFFFFF"/>
+              </w:rPr>
+              <w:t>27</w:t>
+            </w:r>
+            <w:r>
+              <w:rPr>
+                <w:rFonts w:ascii="Segoe UI" w:hAnsi="Segoe UI" w:cs="Segoe UI"/>
+                <w:color w:val="24292E"/>
+                <w:shd w:val="clear" w:color="auto" w:fill="FFFFFF"/>
+              </w:rPr>
+              <w:t>%</w:t>
+            </w:r>
           </w:p>
         </w:tc>
       </w:tr>
@@ -1170,8 +1186,6 @@
               </w:rPr>
               <w:t>34%</w:t>
             </w:r>
-            <w:bookmarkStart w:id="0" w:name="_GoBack"/>
-            <w:bookmarkEnd w:id="0"/>
           </w:p>
         </w:tc>
       </w:tr>
@@ -1269,7 +1283,7 @@
                 <w:color w:val="24292E"/>
                 <w:shd w:val="clear" w:color="auto" w:fill="FFFFFF"/>
               </w:rPr>
-              <w:t>50</w:t>
+              <w:t>35</w:t>
             </w:r>
           </w:p>
         </w:tc>
@@ -1287,6 +1301,14 @@
                 <w:shd w:val="clear" w:color="auto" w:fill="FFFFFF"/>
               </w:rPr>
             </w:pPr>
+            <w:r>
+              <w:rPr>
+                <w:rFonts w:ascii="Segoe UI" w:hAnsi="Segoe UI" w:cs="Segoe UI"/>
+                <w:color w:val="24292E"/>
+                <w:shd w:val="clear" w:color="auto" w:fill="FFFFFF"/>
+              </w:rPr>
+              <w:t>80%</w:t>
+            </w:r>
           </w:p>
         </w:tc>
       </w:tr>
@@ -1384,7 +1406,7 @@
                 <w:color w:val="24292E"/>
                 <w:shd w:val="clear" w:color="auto" w:fill="FFFFFF"/>
               </w:rPr>
-              <w:t>100</w:t>
+              <w:t>75</w:t>
             </w:r>
           </w:p>
         </w:tc>
@@ -1402,6 +1424,14 @@
                 <w:shd w:val="clear" w:color="auto" w:fill="FFFFFF"/>
               </w:rPr>
             </w:pPr>
+            <w:r>
+              <w:rPr>
+                <w:rFonts w:ascii="Segoe UI" w:hAnsi="Segoe UI" w:cs="Segoe UI"/>
+                <w:color w:val="24292E"/>
+                <w:shd w:val="clear" w:color="auto" w:fill="FFFFFF"/>
+              </w:rPr>
+              <w:t>55%</w:t>
+            </w:r>
           </w:p>
         </w:tc>
       </w:tr>
@@ -1499,7 +1529,15 @@
                 <w:color w:val="24292E"/>
                 <w:shd w:val="clear" w:color="auto" w:fill="FFFFFF"/>
               </w:rPr>
-              <w:t>50</w:t>
+              <w:t>2</w:t>
+            </w:r>
+            <w:r>
+              <w:rPr>
+                <w:rFonts w:ascii="Segoe UI" w:hAnsi="Segoe UI" w:cs="Segoe UI"/>
+                <w:color w:val="24292E"/>
+                <w:shd w:val="clear" w:color="auto" w:fill="FFFFFF"/>
+              </w:rPr>
+              <w:t>5</w:t>
             </w:r>
           </w:p>
         </w:tc>
@@ -1517,6 +1555,14 @@
                 <w:shd w:val="clear" w:color="auto" w:fill="FFFFFF"/>
               </w:rPr>
             </w:pPr>
+            <w:r>
+              <w:rPr>
+                <w:rFonts w:ascii="Segoe UI" w:hAnsi="Segoe UI" w:cs="Segoe UI"/>
+                <w:color w:val="24292E"/>
+                <w:shd w:val="clear" w:color="auto" w:fill="FFFFFF"/>
+              </w:rPr>
+              <w:t>58</w:t>
+            </w:r>
           </w:p>
         </w:tc>
       </w:tr>
@@ -1614,7 +1660,7 @@
                 <w:color w:val="24292E"/>
                 <w:shd w:val="clear" w:color="auto" w:fill="FFFFFF"/>
               </w:rPr>
-              <w:t>100</w:t>
+              <w:t>75</w:t>
             </w:r>
           </w:p>
         </w:tc>
@@ -2139,6 +2185,14 @@
                 <w:shd w:val="clear" w:color="auto" w:fill="FFFFFF"/>
               </w:rPr>
             </w:pPr>
+            <w:r>
+              <w:rPr>
+                <w:rFonts w:ascii="Segoe UI" w:hAnsi="Segoe UI" w:cs="Segoe UI"/>
+                <w:color w:val="24292E"/>
+                <w:shd w:val="clear" w:color="auto" w:fill="FFFFFF"/>
+              </w:rPr>
+              <w:t>37.5%</w:t>
+            </w:r>
           </w:p>
         </w:tc>
       </w:tr>
@@ -2254,6 +2308,22 @@
                 <w:shd w:val="clear" w:color="auto" w:fill="FFFFFF"/>
               </w:rPr>
             </w:pPr>
+            <w:r>
+              <w:rPr>
+                <w:rFonts w:ascii="Segoe UI" w:hAnsi="Segoe UI" w:cs="Segoe UI"/>
+                <w:color w:val="24292E"/>
+                <w:shd w:val="clear" w:color="auto" w:fill="FFFFFF"/>
+              </w:rPr>
+              <w:t>32.5</w:t>
+            </w:r>
+            <w:r>
+              <w:rPr>
+                <w:rFonts w:ascii="Segoe UI" w:hAnsi="Segoe UI" w:cs="Segoe UI"/>
+                <w:color w:val="24292E"/>
+                <w:shd w:val="clear" w:color="auto" w:fill="FFFFFF"/>
+              </w:rPr>
+              <w:t>%</w:t>
+            </w:r>
           </w:p>
         </w:tc>
       </w:tr>
@@ -2581,7 +2651,7 @@
                 <w:color w:val="24292E"/>
                 <w:shd w:val="clear" w:color="auto" w:fill="FFFFFF"/>
               </w:rPr>
-              <w:t>50</w:t>
+              <w:t>35</w:t>
             </w:r>
           </w:p>
         </w:tc>
@@ -2599,6 +2669,14 @@
                 <w:shd w:val="clear" w:color="auto" w:fill="FFFFFF"/>
               </w:rPr>
             </w:pPr>
+            <w:r>
+              <w:rPr>
+                <w:rFonts w:ascii="Segoe UI" w:hAnsi="Segoe UI" w:cs="Segoe UI"/>
+                <w:color w:val="24292E"/>
+                <w:shd w:val="clear" w:color="auto" w:fill="FFFFFF"/>
+              </w:rPr>
+              <w:t>60%</w:t>
+            </w:r>
           </w:p>
         </w:tc>
       </w:tr>
@@ -2696,7 +2774,7 @@
                 <w:color w:val="24292E"/>
                 <w:shd w:val="clear" w:color="auto" w:fill="FFFFFF"/>
               </w:rPr>
-              <w:t>100</w:t>
+              <w:t>75</w:t>
             </w:r>
           </w:p>
         </w:tc>
@@ -2714,6 +2792,14 @@
                 <w:shd w:val="clear" w:color="auto" w:fill="FFFFFF"/>
               </w:rPr>
             </w:pPr>
+            <w:r>
+              <w:rPr>
+                <w:rFonts w:ascii="Segoe UI" w:hAnsi="Segoe UI" w:cs="Segoe UI"/>
+                <w:color w:val="24292E"/>
+                <w:shd w:val="clear" w:color="auto" w:fill="FFFFFF"/>
+              </w:rPr>
+              <w:t>67.5%</w:t>
+            </w:r>
           </w:p>
         </w:tc>
       </w:tr>
@@ -2811,8 +2897,10 @@
                 <w:color w:val="24292E"/>
                 <w:shd w:val="clear" w:color="auto" w:fill="FFFFFF"/>
               </w:rPr>
-              <w:t>50</w:t>
-            </w:r>
+              <w:t>25</w:t>
+            </w:r>
+            <w:bookmarkStart w:id="0" w:name="_GoBack"/>
+            <w:bookmarkEnd w:id="0"/>
           </w:p>
         </w:tc>
         <w:tc>
@@ -2926,7 +3014,7 @@
                 <w:color w:val="24292E"/>
                 <w:shd w:val="clear" w:color="auto" w:fill="FFFFFF"/>
               </w:rPr>
-              <w:t>100</w:t>
+              <w:t>75</w:t>
             </w:r>
           </w:p>
         </w:tc>
@@ -8768,7 +8856,7 @@
 </file>
 
 <file path=customXml/itemProps1.xml><?xml version="1.0" encoding="utf-8"?>
-<ds:datastoreItem xmlns:ds="http://schemas.openxmlformats.org/officeDocument/2006/customXml" ds:itemID="{B112ADEB-F15C-4C24-9327-07A68DF41DCC}">
+<ds:datastoreItem xmlns:ds="http://schemas.openxmlformats.org/officeDocument/2006/customXml" ds:itemID="{8FFE3965-B807-4F14-BA34-50726726FC86}">
   <ds:schemaRefs>
     <ds:schemaRef ds:uri="http://schemas.openxmlformats.org/officeDocument/2006/bibliography"/>
   </ds:schemaRefs>

</xml_diff>

<commit_message>
Added updated pdf report.
</commit_message>
<xml_diff>
--- a/3_Adversarial Search/report.docx
+++ b/3_Adversarial Search/report.docx
@@ -7,8 +7,6 @@
         <w:pStyle w:val="Title"/>
         <w:jc w:val="center"/>
       </w:pPr>
-      <w:bookmarkStart w:id="0" w:name="_GoBack"/>
-      <w:bookmarkEnd w:id="0"/>
     </w:p>
     <w:p>
       <w:pPr>
@@ -43,22 +41,17 @@
         <w:t>adverserial</w:t>
       </w:r>
       <w:r>
+        <w:t xml:space="preserve"> Search</w:t>
+      </w:r>
+      <w:r>
         <w:t xml:space="preserve"> </w:t>
       </w:r>
-      <w:proofErr w:type="gramStart"/>
-      <w:r>
-        <w:t>Search</w:t>
-      </w:r>
       <w:r>
         <w:t xml:space="preserve"> </w:t>
       </w:r>
       <w:r>
-        <w:t xml:space="preserve"> </w:t>
-      </w:r>
-      <w:r>
         <w:t>(</w:t>
       </w:r>
-      <w:proofErr w:type="gramEnd"/>
       <w:r>
         <w:t>21</w:t>
       </w:r>
@@ -177,25 +170,7 @@
           <w:color w:val="24292E"/>
           <w:shd w:val="clear" w:color="auto" w:fill="FFFFFF"/>
         </w:rPr>
-        <w:t xml:space="preserve">Option 3: Build an agent using advanced search techniques (for example: killer heuristic, principle variation search (not in lecture), or monte </w:t>
-      </w:r>
-      <w:proofErr w:type="spellStart"/>
-      <w:r>
-        <w:rPr>
-          <w:rFonts w:ascii="Segoe UI" w:hAnsi="Segoe UI" w:cs="Segoe UI"/>
-          <w:color w:val="24292E"/>
-          <w:shd w:val="clear" w:color="auto" w:fill="FFFFFF"/>
-        </w:rPr>
-        <w:t>carlo</w:t>
-      </w:r>
-      <w:proofErr w:type="spellEnd"/>
-      <w:r>
-        <w:rPr>
-          <w:rFonts w:ascii="Segoe UI" w:hAnsi="Segoe UI" w:cs="Segoe UI"/>
-          <w:color w:val="24292E"/>
-          <w:shd w:val="clear" w:color="auto" w:fill="FFFFFF"/>
-        </w:rPr>
-        <w:t xml:space="preserve"> tree search (not in lecture))</w:t>
+        <w:t>Option 3: Build an agent using advanced search techniques (for example: killer heuristic, principle variation search (not in lecture), or monte carlo tree search (not in lecture))</w:t>
       </w:r>
     </w:p>
     <w:p>
@@ -252,59 +227,23 @@
         </w:rPr>
         <w:t xml:space="preserve"> </w:t>
       </w:r>
-      <w:bookmarkStart w:id="1" w:name="_Hlk25126125"/>
-      <w:r>
-        <w:rPr>
-          <w:rFonts w:ascii="Segoe UI" w:hAnsi="Segoe UI" w:cs="Segoe UI"/>
-          <w:color w:val="24292E"/>
-          <w:shd w:val="clear" w:color="auto" w:fill="FFFFFF"/>
-        </w:rPr>
-        <w:t xml:space="preserve">monte </w:t>
-      </w:r>
-      <w:proofErr w:type="spellStart"/>
-      <w:r>
-        <w:rPr>
-          <w:rFonts w:ascii="Segoe UI" w:hAnsi="Segoe UI" w:cs="Segoe UI"/>
-          <w:color w:val="24292E"/>
-          <w:shd w:val="clear" w:color="auto" w:fill="FFFFFF"/>
-        </w:rPr>
-        <w:t>carlo</w:t>
-      </w:r>
-      <w:proofErr w:type="spellEnd"/>
-      <w:r>
-        <w:rPr>
-          <w:rFonts w:ascii="Segoe UI" w:hAnsi="Segoe UI" w:cs="Segoe UI"/>
-          <w:color w:val="24292E"/>
-          <w:shd w:val="clear" w:color="auto" w:fill="FFFFFF"/>
-        </w:rPr>
-        <w:t xml:space="preserve"> tree </w:t>
-      </w:r>
-      <w:proofErr w:type="gramStart"/>
-      <w:r>
-        <w:rPr>
-          <w:rFonts w:ascii="Segoe UI" w:hAnsi="Segoe UI" w:cs="Segoe UI"/>
-          <w:color w:val="24292E"/>
-          <w:shd w:val="clear" w:color="auto" w:fill="FFFFFF"/>
-        </w:rPr>
-        <w:t>search</w:t>
-      </w:r>
-      <w:bookmarkEnd w:id="1"/>
-      <w:r>
-        <w:rPr>
-          <w:rFonts w:ascii="Segoe UI" w:hAnsi="Segoe UI" w:cs="Segoe UI"/>
-          <w:color w:val="24292E"/>
-          <w:shd w:val="clear" w:color="auto" w:fill="FFFFFF"/>
-        </w:rPr>
-        <w:t>(</w:t>
-      </w:r>
-      <w:proofErr w:type="gramEnd"/>
-      <w:r>
-        <w:rPr>
-          <w:rFonts w:ascii="Segoe UI" w:hAnsi="Segoe UI" w:cs="Segoe UI"/>
-          <w:color w:val="24292E"/>
-          <w:shd w:val="clear" w:color="auto" w:fill="FFFFFF"/>
-        </w:rPr>
-        <w:t>MCTS).</w:t>
+      <w:bookmarkStart w:id="0" w:name="_Hlk25126125"/>
+      <w:r>
+        <w:rPr>
+          <w:rFonts w:ascii="Segoe UI" w:hAnsi="Segoe UI" w:cs="Segoe UI"/>
+          <w:color w:val="24292E"/>
+          <w:shd w:val="clear" w:color="auto" w:fill="FFFFFF"/>
+        </w:rPr>
+        <w:t>monte carlo tree search</w:t>
+      </w:r>
+      <w:bookmarkEnd w:id="0"/>
+      <w:r>
+        <w:rPr>
+          <w:rFonts w:ascii="Segoe UI" w:hAnsi="Segoe UI" w:cs="Segoe UI"/>
+          <w:color w:val="24292E"/>
+          <w:shd w:val="clear" w:color="auto" w:fill="FFFFFF"/>
+        </w:rPr>
+        <w:t>(MCTS).</w:t>
       </w:r>
     </w:p>
     <w:p>
@@ -643,7 +582,7 @@
                 <w:shd w:val="clear" w:color="auto" w:fill="FFFFFF"/>
               </w:rPr>
             </w:pPr>
-            <w:bookmarkStart w:id="2" w:name="_Hlk25150802"/>
+            <w:bookmarkStart w:id="1" w:name="_Hlk25150802"/>
             <w:r>
               <w:rPr>
                 <w:rFonts w:ascii="Segoe UI" w:hAnsi="Segoe UI" w:cs="Segoe UI"/>
@@ -743,7 +682,6 @@
                 <w:shd w:val="clear" w:color="auto" w:fill="FFFFFF"/>
               </w:rPr>
             </w:pPr>
-            <w:proofErr w:type="gramStart"/>
             <w:r>
               <w:rPr>
                 <w:rFonts w:ascii="Segoe UI" w:hAnsi="Segoe UI" w:cs="Segoe UI"/>
@@ -752,9 +690,8 @@
                 <w:color w:val="24292E"/>
                 <w:shd w:val="clear" w:color="auto" w:fill="FFFFFF"/>
               </w:rPr>
-              <w:t>Depth(</w:t>
-            </w:r>
-            <w:proofErr w:type="gramEnd"/>
+              <w:t xml:space="preserve">Depth(ABS) / </w:t>
+            </w:r>
             <w:r>
               <w:rPr>
                 <w:rFonts w:ascii="Segoe UI" w:hAnsi="Segoe UI" w:cs="Segoe UI"/>
@@ -763,7 +700,7 @@
                 <w:color w:val="24292E"/>
                 <w:shd w:val="clear" w:color="auto" w:fill="FFFFFF"/>
               </w:rPr>
-              <w:t xml:space="preserve">ABS) / </w:t>
+              <w:t>Budget</w:t>
             </w:r>
             <w:r>
               <w:rPr>
@@ -773,9 +710,18 @@
                 <w:color w:val="24292E"/>
                 <w:shd w:val="clear" w:color="auto" w:fill="FFFFFF"/>
               </w:rPr>
-              <w:t>Budget</w:t>
-            </w:r>
-            <w:r>
+              <w:t>(MCTS)</w:t>
+            </w:r>
+          </w:p>
+        </w:tc>
+        <w:tc>
+          <w:tcPr>
+            <w:tcW w:w="2163" w:type="dxa"/>
+          </w:tcPr>
+          <w:p>
+            <w:pPr>
+              <w:spacing w:before="60" w:after="100" w:afterAutospacing="1"/>
+              <w:jc w:val="center"/>
               <w:rPr>
                 <w:rFonts w:ascii="Segoe UI" w:hAnsi="Segoe UI" w:cs="Segoe UI"/>
                 <w:b/>
@@ -783,18 +729,8 @@
                 <w:color w:val="24292E"/>
                 <w:shd w:val="clear" w:color="auto" w:fill="FFFFFF"/>
               </w:rPr>
-              <w:t>(MCTS)</w:t>
-            </w:r>
-          </w:p>
-        </w:tc>
-        <w:tc>
-          <w:tcPr>
-            <w:tcW w:w="2163" w:type="dxa"/>
-          </w:tcPr>
-          <w:p>
-            <w:pPr>
-              <w:spacing w:before="60" w:after="100" w:afterAutospacing="1"/>
-              <w:jc w:val="center"/>
+            </w:pPr>
+            <w:r>
               <w:rPr>
                 <w:rFonts w:ascii="Segoe UI" w:hAnsi="Segoe UI" w:cs="Segoe UI"/>
                 <w:b/>
@@ -802,7 +738,8 @@
                 <w:color w:val="24292E"/>
                 <w:shd w:val="clear" w:color="auto" w:fill="FFFFFF"/>
               </w:rPr>
-            </w:pPr>
+              <w:t>M</w:t>
+            </w:r>
             <w:r>
               <w:rPr>
                 <w:rFonts w:ascii="Segoe UI" w:hAnsi="Segoe UI" w:cs="Segoe UI"/>
@@ -811,7 +748,7 @@
                 <w:color w:val="24292E"/>
                 <w:shd w:val="clear" w:color="auto" w:fill="FFFFFF"/>
               </w:rPr>
-              <w:t>M</w:t>
+              <w:t xml:space="preserve">atches </w:t>
             </w:r>
             <w:r>
               <w:rPr>
@@ -821,7 +758,7 @@
                 <w:color w:val="24292E"/>
                 <w:shd w:val="clear" w:color="auto" w:fill="FFFFFF"/>
               </w:rPr>
-              <w:t xml:space="preserve">atches </w:t>
+              <w:t xml:space="preserve">won </w:t>
             </w:r>
             <w:r>
               <w:rPr>
@@ -831,7 +768,7 @@
                 <w:color w:val="24292E"/>
                 <w:shd w:val="clear" w:color="auto" w:fill="FFFFFF"/>
               </w:rPr>
-              <w:t xml:space="preserve">won </w:t>
+              <w:t xml:space="preserve">against Minimax Agent </w:t>
             </w:r>
             <w:r>
               <w:rPr>
@@ -841,34 +778,12 @@
                 <w:color w:val="24292E"/>
                 <w:shd w:val="clear" w:color="auto" w:fill="FFFFFF"/>
               </w:rPr>
-              <w:t xml:space="preserve">against Minimax </w:t>
-            </w:r>
-            <w:proofErr w:type="gramStart"/>
-            <w:r>
-              <w:rPr>
-                <w:rFonts w:ascii="Segoe UI" w:hAnsi="Segoe UI" w:cs="Segoe UI"/>
-                <w:b/>
-                <w:bCs/>
-                <w:color w:val="24292E"/>
-                <w:shd w:val="clear" w:color="auto" w:fill="FFFFFF"/>
-              </w:rPr>
-              <w:t xml:space="preserve">Agent </w:t>
-            </w:r>
-            <w:r>
-              <w:rPr>
-                <w:rFonts w:ascii="Segoe UI" w:hAnsi="Segoe UI" w:cs="Segoe UI"/>
-                <w:b/>
-                <w:bCs/>
-                <w:color w:val="24292E"/>
-                <w:shd w:val="clear" w:color="auto" w:fill="FFFFFF"/>
-              </w:rPr>
               <w:t>.</w:t>
             </w:r>
-            <w:proofErr w:type="gramEnd"/>
           </w:p>
         </w:tc>
       </w:tr>
-      <w:bookmarkEnd w:id="2"/>
+      <w:bookmarkEnd w:id="1"/>
       <w:tr>
         <w:trPr>
           <w:jc w:val="center"/>
@@ -2178,7 +2093,6 @@
                 <w:shd w:val="clear" w:color="auto" w:fill="FFFFFF"/>
               </w:rPr>
             </w:pPr>
-            <w:proofErr w:type="gramStart"/>
             <w:r>
               <w:rPr>
                 <w:rFonts w:ascii="Segoe UI" w:hAnsi="Segoe UI" w:cs="Segoe UI"/>
@@ -2187,10 +2101,18 @@
                 <w:color w:val="24292E"/>
                 <w:shd w:val="clear" w:color="auto" w:fill="FFFFFF"/>
               </w:rPr>
-              <w:t>Depth(</w:t>
-            </w:r>
-            <w:proofErr w:type="gramEnd"/>
-            <w:r>
+              <w:t>Depth(ABS) / Budget(MCTS)</w:t>
+            </w:r>
+          </w:p>
+        </w:tc>
+        <w:tc>
+          <w:tcPr>
+            <w:tcW w:w="2163" w:type="dxa"/>
+          </w:tcPr>
+          <w:p>
+            <w:pPr>
+              <w:spacing w:before="60" w:after="100" w:afterAutospacing="1"/>
+              <w:jc w:val="center"/>
               <w:rPr>
                 <w:rFonts w:ascii="Segoe UI" w:hAnsi="Segoe UI" w:cs="Segoe UI"/>
                 <w:b/>
@@ -2198,18 +2120,8 @@
                 <w:color w:val="24292E"/>
                 <w:shd w:val="clear" w:color="auto" w:fill="FFFFFF"/>
               </w:rPr>
-              <w:t>ABS) / Budget(MCTS)</w:t>
-            </w:r>
-          </w:p>
-        </w:tc>
-        <w:tc>
-          <w:tcPr>
-            <w:tcW w:w="2163" w:type="dxa"/>
-          </w:tcPr>
-          <w:p>
-            <w:pPr>
-              <w:spacing w:before="60" w:after="100" w:afterAutospacing="1"/>
-              <w:jc w:val="center"/>
+            </w:pPr>
+            <w:r>
               <w:rPr>
                 <w:rFonts w:ascii="Segoe UI" w:hAnsi="Segoe UI" w:cs="Segoe UI"/>
                 <w:b/>
@@ -2217,7 +2129,8 @@
                 <w:color w:val="24292E"/>
                 <w:shd w:val="clear" w:color="auto" w:fill="FFFFFF"/>
               </w:rPr>
-            </w:pPr>
+              <w:t>M</w:t>
+            </w:r>
             <w:r>
               <w:rPr>
                 <w:rFonts w:ascii="Segoe UI" w:hAnsi="Segoe UI" w:cs="Segoe UI"/>
@@ -2226,7 +2139,7 @@
                 <w:color w:val="24292E"/>
                 <w:shd w:val="clear" w:color="auto" w:fill="FFFFFF"/>
               </w:rPr>
-              <w:t>M</w:t>
+              <w:t xml:space="preserve">atches </w:t>
             </w:r>
             <w:r>
               <w:rPr>
@@ -2236,7 +2149,7 @@
                 <w:color w:val="24292E"/>
                 <w:shd w:val="clear" w:color="auto" w:fill="FFFFFF"/>
               </w:rPr>
-              <w:t xml:space="preserve">atches </w:t>
+              <w:t xml:space="preserve">won </w:t>
             </w:r>
             <w:r>
               <w:rPr>
@@ -2246,7 +2159,7 @@
                 <w:color w:val="24292E"/>
                 <w:shd w:val="clear" w:color="auto" w:fill="FFFFFF"/>
               </w:rPr>
-              <w:t xml:space="preserve">won </w:t>
+              <w:t xml:space="preserve">against Minimax Agent </w:t>
             </w:r>
             <w:r>
               <w:rPr>
@@ -2256,30 +2169,8 @@
                 <w:color w:val="24292E"/>
                 <w:shd w:val="clear" w:color="auto" w:fill="FFFFFF"/>
               </w:rPr>
-              <w:t xml:space="preserve">against Minimax </w:t>
-            </w:r>
-            <w:proofErr w:type="gramStart"/>
-            <w:r>
-              <w:rPr>
-                <w:rFonts w:ascii="Segoe UI" w:hAnsi="Segoe UI" w:cs="Segoe UI"/>
-                <w:b/>
-                <w:bCs/>
-                <w:color w:val="24292E"/>
-                <w:shd w:val="clear" w:color="auto" w:fill="FFFFFF"/>
-              </w:rPr>
-              <w:t xml:space="preserve">Agent </w:t>
-            </w:r>
-            <w:r>
-              <w:rPr>
-                <w:rFonts w:ascii="Segoe UI" w:hAnsi="Segoe UI" w:cs="Segoe UI"/>
-                <w:b/>
-                <w:bCs/>
-                <w:color w:val="24292E"/>
-                <w:shd w:val="clear" w:color="auto" w:fill="FFFFFF"/>
-              </w:rPr>
               <w:t>.</w:t>
             </w:r>
-            <w:proofErr w:type="gramEnd"/>
           </w:p>
         </w:tc>
       </w:tr>
@@ -2772,6 +2663,16 @@
                 <w:shd w:val="clear" w:color="auto" w:fill="FFFFFF"/>
               </w:rPr>
             </w:pPr>
+            <w:r>
+              <w:rPr>
+                <w:rFonts w:ascii="Segoe UI" w:hAnsi="Segoe UI" w:cs="Segoe UI"/>
+                <w:color w:val="24292E"/>
+                <w:shd w:val="clear" w:color="auto" w:fill="FFFFFF"/>
+              </w:rPr>
+              <w:t>24%</w:t>
+            </w:r>
+            <w:bookmarkStart w:id="2" w:name="_GoBack"/>
+            <w:bookmarkEnd w:id="2"/>
           </w:p>
         </w:tc>
       </w:tr>
@@ -3410,16 +3311,7 @@
           <w:color w:val="24292E"/>
           <w:shd w:val="clear" w:color="auto" w:fill="FFFFFF"/>
         </w:rPr>
-        <w:t xml:space="preserve">Choose a baseline search algorithm for </w:t>
-      </w:r>
-      <w:proofErr w:type="gramStart"/>
-      <w:r>
-        <w:rPr>
-          <w:rFonts w:ascii="Segoe UI" w:hAnsi="Segoe UI" w:cs="Segoe UI"/>
-          <w:color w:val="24292E"/>
-          <w:shd w:val="clear" w:color="auto" w:fill="FFFFFF"/>
-        </w:rPr>
-        <w:t xml:space="preserve">comparison </w:t>
+        <w:t xml:space="preserve">Choose a baseline search algorithm for comparison </w:t>
       </w:r>
       <w:r>
         <w:rPr>
@@ -3429,7 +3321,6 @@
         </w:rPr>
         <w:t xml:space="preserve"> -</w:t>
       </w:r>
-      <w:proofErr w:type="gramEnd"/>
       <w:r>
         <w:rPr>
           <w:rFonts w:ascii="Segoe UI" w:hAnsi="Segoe UI" w:cs="Segoe UI"/>
@@ -3515,25 +3406,7 @@
           <w:color w:val="24292E"/>
           <w:shd w:val="clear" w:color="auto" w:fill="FFFFFF"/>
         </w:rPr>
-        <w:t xml:space="preserve">Fair matches = </w:t>
-      </w:r>
-      <w:proofErr w:type="gramStart"/>
-      <w:r>
-        <w:rPr>
-          <w:rFonts w:ascii="Segoe UI" w:hAnsi="Segoe UI" w:cs="Segoe UI"/>
-          <w:color w:val="24292E"/>
-          <w:shd w:val="clear" w:color="auto" w:fill="FFFFFF"/>
-        </w:rPr>
-        <w:t>true</w:t>
-      </w:r>
-      <w:proofErr w:type="gramEnd"/>
-      <w:r>
-        <w:rPr>
-          <w:rFonts w:ascii="Segoe UI" w:hAnsi="Segoe UI" w:cs="Segoe UI"/>
-          <w:color w:val="24292E"/>
-          <w:shd w:val="clear" w:color="auto" w:fill="FFFFFF"/>
-        </w:rPr>
-        <w:t xml:space="preserve"> makes the result more consistent in MCTS.</w:t>
+        <w:t>Fair matches = true makes the result more consistent in MCTS.</w:t>
       </w:r>
     </w:p>
     <w:p>
@@ -3612,25 +3485,7 @@
           <w:color w:val="24292E"/>
           <w:shd w:val="clear" w:color="auto" w:fill="FFFFFF"/>
         </w:rPr>
-        <w:t xml:space="preserve">which ensures all values are always </w:t>
-      </w:r>
-      <w:proofErr w:type="spellStart"/>
-      <w:r>
-        <w:rPr>
-          <w:rFonts w:ascii="Segoe UI" w:hAnsi="Segoe UI" w:cs="Segoe UI"/>
-          <w:color w:val="24292E"/>
-          <w:shd w:val="clear" w:color="auto" w:fill="FFFFFF"/>
-        </w:rPr>
-        <w:t>upto</w:t>
-      </w:r>
-      <w:proofErr w:type="spellEnd"/>
-      <w:r>
-        <w:rPr>
-          <w:rFonts w:ascii="Segoe UI" w:hAnsi="Segoe UI" w:cs="Segoe UI"/>
-          <w:color w:val="24292E"/>
-          <w:shd w:val="clear" w:color="auto" w:fill="FFFFFF"/>
-        </w:rPr>
-        <w:t>-date following every iteration of the algorithm. This allows the algorithm to return an action from the root at any moment in time; allowing the algorithm to run for additional iterations often improves the result.</w:t>
+        <w:t>which ensures all values are always upto-date following every iteration of the algorithm. This allows the algorithm to return an action from the root at any moment in time; allowing the algorithm to run for additional iterations often improves the result.</w:t>
       </w:r>
     </w:p>
     <w:p>
@@ -3651,25 +3506,7 @@
           <w:color w:val="24292E"/>
           <w:shd w:val="clear" w:color="auto" w:fill="FFFFFF"/>
         </w:rPr>
-        <w:t xml:space="preserve">The tree selection allows the algorithm to </w:t>
-      </w:r>
-      <w:proofErr w:type="spellStart"/>
-      <w:r>
-        <w:rPr>
-          <w:rFonts w:ascii="Segoe UI" w:hAnsi="Segoe UI" w:cs="Segoe UI"/>
-          <w:color w:val="24292E"/>
-          <w:shd w:val="clear" w:color="auto" w:fill="FFFFFF"/>
-        </w:rPr>
-        <w:t>favour</w:t>
-      </w:r>
-      <w:proofErr w:type="spellEnd"/>
-      <w:r>
-        <w:rPr>
-          <w:rFonts w:ascii="Segoe UI" w:hAnsi="Segoe UI" w:cs="Segoe UI"/>
-          <w:color w:val="24292E"/>
-          <w:shd w:val="clear" w:color="auto" w:fill="FFFFFF"/>
-        </w:rPr>
-        <w:t xml:space="preserve"> more promising nodes (without allowing the selection probability of the other nodes to converge to zero), leading to an asymmetric tree over time. In other words, the building of the partial tree is skewed towards more promising and thus more important regions. </w:t>
+        <w:t xml:space="preserve">The tree selection allows the algorithm to favour more promising nodes (without allowing the selection probability of the other nodes to converge to zero), leading to an asymmetric tree over time. In other words, the building of the partial tree is skewed towards more promising and thus more important regions. </w:t>
       </w:r>
     </w:p>
     <w:p>
@@ -3732,7 +3569,7 @@
           <v:shape id="_x0000_i1025" type="#_x0000_t75" style="width:75.5pt;height:49pt" o:ole="">
             <v:imagedata r:id="rId7" o:title=""/>
           </v:shape>
-          <o:OLEObject Type="Embed" ProgID="AcroExch.Document.DC" ShapeID="_x0000_i1025" DrawAspect="Icon" ObjectID="_1635827322" r:id="rId8"/>
+          <o:OLEObject Type="Embed" ProgID="AcroExch.Document.DC" ShapeID="_x0000_i1025" DrawAspect="Icon" ObjectID="_1635829110" r:id="rId8"/>
         </w:object>
       </w:r>
     </w:p>
@@ -6102,7 +5939,7 @@
 </file>
 
 <file path=customXml/itemProps1.xml><?xml version="1.0" encoding="utf-8"?>
-<ds:datastoreItem xmlns:ds="http://schemas.openxmlformats.org/officeDocument/2006/customXml" ds:itemID="{61F19E9B-0A6C-4632-9222-2C4CB0DF2188}">
+<ds:datastoreItem xmlns:ds="http://schemas.openxmlformats.org/officeDocument/2006/customXml" ds:itemID="{A25E8F77-DCC8-4C4C-927C-AF121F76DCBE}">
   <ds:schemaRefs>
     <ds:schemaRef ds:uri="http://schemas.openxmlformats.org/officeDocument/2006/bibliography"/>
   </ds:schemaRefs>

</xml_diff>

<commit_message>
Final report and source code. Version 1
</commit_message>
<xml_diff>
--- a/3_Adversarial Search/report.docx
+++ b/3_Adversarial Search/report.docx
@@ -41,17 +41,22 @@
         <w:t>adverserial</w:t>
       </w:r>
       <w:r>
-        <w:t xml:space="preserve"> Search</w:t>
-      </w:r>
-      <w:r>
         <w:t xml:space="preserve"> </w:t>
       </w:r>
+      <w:proofErr w:type="gramStart"/>
+      <w:r>
+        <w:t>Search</w:t>
+      </w:r>
       <w:r>
         <w:t xml:space="preserve"> </w:t>
       </w:r>
       <w:r>
+        <w:t xml:space="preserve"> </w:t>
+      </w:r>
+      <w:r>
         <w:t>(</w:t>
       </w:r>
+      <w:proofErr w:type="gramEnd"/>
       <w:r>
         <w:t>21</w:t>
       </w:r>
@@ -170,7 +175,25 @@
           <w:color w:val="24292E"/>
           <w:shd w:val="clear" w:color="auto" w:fill="FFFFFF"/>
         </w:rPr>
-        <w:t>Option 3: Build an agent using advanced search techniques (for example: killer heuristic, principle variation search (not in lecture), or monte carlo tree search (not in lecture))</w:t>
+        <w:t xml:space="preserve">Option 3: Build an agent using advanced search techniques (for example: killer heuristic, principle variation search (not in lecture), or monte </w:t>
+      </w:r>
+      <w:proofErr w:type="spellStart"/>
+      <w:r>
+        <w:rPr>
+          <w:rFonts w:ascii="Segoe UI" w:hAnsi="Segoe UI" w:cs="Segoe UI"/>
+          <w:color w:val="24292E"/>
+          <w:shd w:val="clear" w:color="auto" w:fill="FFFFFF"/>
+        </w:rPr>
+        <w:t>carlo</w:t>
+      </w:r>
+      <w:proofErr w:type="spellEnd"/>
+      <w:r>
+        <w:rPr>
+          <w:rFonts w:ascii="Segoe UI" w:hAnsi="Segoe UI" w:cs="Segoe UI"/>
+          <w:color w:val="24292E"/>
+          <w:shd w:val="clear" w:color="auto" w:fill="FFFFFF"/>
+        </w:rPr>
+        <w:t xml:space="preserve"> tree search (not in lecture))</w:t>
       </w:r>
     </w:p>
     <w:p>
@@ -234,7 +257,34 @@
           <w:color w:val="24292E"/>
           <w:shd w:val="clear" w:color="auto" w:fill="FFFFFF"/>
         </w:rPr>
-        <w:t>monte carlo tree search</w:t>
+        <w:t xml:space="preserve">monte </w:t>
+      </w:r>
+      <w:proofErr w:type="spellStart"/>
+      <w:r>
+        <w:rPr>
+          <w:rFonts w:ascii="Segoe UI" w:hAnsi="Segoe UI" w:cs="Segoe UI"/>
+          <w:color w:val="24292E"/>
+          <w:shd w:val="clear" w:color="auto" w:fill="FFFFFF"/>
+        </w:rPr>
+        <w:t>carlo</w:t>
+      </w:r>
+      <w:proofErr w:type="spellEnd"/>
+      <w:r>
+        <w:rPr>
+          <w:rFonts w:ascii="Segoe UI" w:hAnsi="Segoe UI" w:cs="Segoe UI"/>
+          <w:color w:val="24292E"/>
+          <w:shd w:val="clear" w:color="auto" w:fill="FFFFFF"/>
+        </w:rPr>
+        <w:t xml:space="preserve"> tree </w:t>
+      </w:r>
+      <w:proofErr w:type="gramStart"/>
+      <w:r>
+        <w:rPr>
+          <w:rFonts w:ascii="Segoe UI" w:hAnsi="Segoe UI" w:cs="Segoe UI"/>
+          <w:color w:val="24292E"/>
+          <w:shd w:val="clear" w:color="auto" w:fill="FFFFFF"/>
+        </w:rPr>
+        <w:t>search</w:t>
       </w:r>
       <w:bookmarkEnd w:id="0"/>
       <w:r>
@@ -243,7 +293,16 @@
           <w:color w:val="24292E"/>
           <w:shd w:val="clear" w:color="auto" w:fill="FFFFFF"/>
         </w:rPr>
-        <w:t>(MCTS).</w:t>
+        <w:t>(</w:t>
+      </w:r>
+      <w:proofErr w:type="gramEnd"/>
+      <w:r>
+        <w:rPr>
+          <w:rFonts w:ascii="Segoe UI" w:hAnsi="Segoe UI" w:cs="Segoe UI"/>
+          <w:color w:val="24292E"/>
+          <w:shd w:val="clear" w:color="auto" w:fill="FFFFFF"/>
+        </w:rPr>
+        <w:t>MCTS).</w:t>
       </w:r>
     </w:p>
     <w:p>
@@ -682,6 +741,7 @@
                 <w:shd w:val="clear" w:color="auto" w:fill="FFFFFF"/>
               </w:rPr>
             </w:pPr>
+            <w:proofErr w:type="gramStart"/>
             <w:r>
               <w:rPr>
                 <w:rFonts w:ascii="Segoe UI" w:hAnsi="Segoe UI" w:cs="Segoe UI"/>
@@ -690,8 +750,9 @@
                 <w:color w:val="24292E"/>
                 <w:shd w:val="clear" w:color="auto" w:fill="FFFFFF"/>
               </w:rPr>
-              <w:t xml:space="preserve">Depth(ABS) / </w:t>
-            </w:r>
+              <w:t>Depth(</w:t>
+            </w:r>
+            <w:proofErr w:type="gramEnd"/>
             <w:r>
               <w:rPr>
                 <w:rFonts w:ascii="Segoe UI" w:hAnsi="Segoe UI" w:cs="Segoe UI"/>
@@ -700,7 +761,7 @@
                 <w:color w:val="24292E"/>
                 <w:shd w:val="clear" w:color="auto" w:fill="FFFFFF"/>
               </w:rPr>
-              <w:t>Budget</w:t>
+              <w:t xml:space="preserve">ABS) / </w:t>
             </w:r>
             <w:r>
               <w:rPr>
@@ -710,18 +771,9 @@
                 <w:color w:val="24292E"/>
                 <w:shd w:val="clear" w:color="auto" w:fill="FFFFFF"/>
               </w:rPr>
-              <w:t>(MCTS)</w:t>
-            </w:r>
-          </w:p>
-        </w:tc>
-        <w:tc>
-          <w:tcPr>
-            <w:tcW w:w="2163" w:type="dxa"/>
-          </w:tcPr>
-          <w:p>
-            <w:pPr>
-              <w:spacing w:before="60" w:after="100" w:afterAutospacing="1"/>
-              <w:jc w:val="center"/>
+              <w:t>Budget</w:t>
+            </w:r>
+            <w:r>
               <w:rPr>
                 <w:rFonts w:ascii="Segoe UI" w:hAnsi="Segoe UI" w:cs="Segoe UI"/>
                 <w:b/>
@@ -729,8 +781,18 @@
                 <w:color w:val="24292E"/>
                 <w:shd w:val="clear" w:color="auto" w:fill="FFFFFF"/>
               </w:rPr>
-            </w:pPr>
-            <w:r>
+              <w:t>(MCTS)</w:t>
+            </w:r>
+          </w:p>
+        </w:tc>
+        <w:tc>
+          <w:tcPr>
+            <w:tcW w:w="2163" w:type="dxa"/>
+          </w:tcPr>
+          <w:p>
+            <w:pPr>
+              <w:spacing w:before="60" w:after="100" w:afterAutospacing="1"/>
+              <w:jc w:val="center"/>
               <w:rPr>
                 <w:rFonts w:ascii="Segoe UI" w:hAnsi="Segoe UI" w:cs="Segoe UI"/>
                 <w:b/>
@@ -738,8 +800,7 @@
                 <w:color w:val="24292E"/>
                 <w:shd w:val="clear" w:color="auto" w:fill="FFFFFF"/>
               </w:rPr>
-              <w:t>M</w:t>
-            </w:r>
+            </w:pPr>
             <w:r>
               <w:rPr>
                 <w:rFonts w:ascii="Segoe UI" w:hAnsi="Segoe UI" w:cs="Segoe UI"/>
@@ -748,7 +809,7 @@
                 <w:color w:val="24292E"/>
                 <w:shd w:val="clear" w:color="auto" w:fill="FFFFFF"/>
               </w:rPr>
-              <w:t xml:space="preserve">atches </w:t>
+              <w:t>M</w:t>
             </w:r>
             <w:r>
               <w:rPr>
@@ -758,7 +819,7 @@
                 <w:color w:val="24292E"/>
                 <w:shd w:val="clear" w:color="auto" w:fill="FFFFFF"/>
               </w:rPr>
-              <w:t xml:space="preserve">won </w:t>
+              <w:t xml:space="preserve">atches </w:t>
             </w:r>
             <w:r>
               <w:rPr>
@@ -768,7 +829,7 @@
                 <w:color w:val="24292E"/>
                 <w:shd w:val="clear" w:color="auto" w:fill="FFFFFF"/>
               </w:rPr>
-              <w:t xml:space="preserve">against Minimax Agent </w:t>
+              <w:t xml:space="preserve">won </w:t>
             </w:r>
             <w:r>
               <w:rPr>
@@ -778,8 +839,30 @@
                 <w:color w:val="24292E"/>
                 <w:shd w:val="clear" w:color="auto" w:fill="FFFFFF"/>
               </w:rPr>
+              <w:t xml:space="preserve">against Minimax </w:t>
+            </w:r>
+            <w:proofErr w:type="gramStart"/>
+            <w:r>
+              <w:rPr>
+                <w:rFonts w:ascii="Segoe UI" w:hAnsi="Segoe UI" w:cs="Segoe UI"/>
+                <w:b/>
+                <w:bCs/>
+                <w:color w:val="24292E"/>
+                <w:shd w:val="clear" w:color="auto" w:fill="FFFFFF"/>
+              </w:rPr>
+              <w:t xml:space="preserve">Agent </w:t>
+            </w:r>
+            <w:r>
+              <w:rPr>
+                <w:rFonts w:ascii="Segoe UI" w:hAnsi="Segoe UI" w:cs="Segoe UI"/>
+                <w:b/>
+                <w:bCs/>
+                <w:color w:val="24292E"/>
+                <w:shd w:val="clear" w:color="auto" w:fill="FFFFFF"/>
+              </w:rPr>
               <w:t>.</w:t>
             </w:r>
+            <w:proofErr w:type="gramEnd"/>
           </w:p>
         </w:tc>
       </w:tr>
@@ -1025,7 +1108,7 @@
                 <w:color w:val="24292E"/>
                 <w:shd w:val="clear" w:color="auto" w:fill="FFFFFF"/>
               </w:rPr>
-              <w:t>40%</w:t>
+              <w:t>30%</w:t>
             </w:r>
           </w:p>
         </w:tc>
@@ -1148,15 +1231,7 @@
                 <w:color w:val="24292E"/>
                 <w:shd w:val="clear" w:color="auto" w:fill="FFFFFF"/>
               </w:rPr>
-              <w:t>27</w:t>
-            </w:r>
-            <w:r>
-              <w:rPr>
-                <w:rFonts w:ascii="Segoe UI" w:hAnsi="Segoe UI" w:cs="Segoe UI"/>
-                <w:color w:val="24292E"/>
-                <w:shd w:val="clear" w:color="auto" w:fill="FFFFFF"/>
-              </w:rPr>
-              <w:t>%</w:t>
+              <w:t>29.5%</w:t>
             </w:r>
           </w:p>
         </w:tc>
@@ -1279,7 +1354,7 @@
                 <w:color w:val="24292E"/>
                 <w:shd w:val="clear" w:color="auto" w:fill="FFFFFF"/>
               </w:rPr>
-              <w:t>34%</w:t>
+              <w:t>29.5%</w:t>
             </w:r>
           </w:p>
         </w:tc>
@@ -1402,7 +1477,23 @@
                 <w:color w:val="24292E"/>
                 <w:shd w:val="clear" w:color="auto" w:fill="FFFFFF"/>
               </w:rPr>
-              <w:t>80%</w:t>
+              <w:t>7</w:t>
+            </w:r>
+            <w:r>
+              <w:rPr>
+                <w:rFonts w:ascii="Segoe UI" w:hAnsi="Segoe UI" w:cs="Segoe UI"/>
+                <w:color w:val="24292E"/>
+                <w:shd w:val="clear" w:color="auto" w:fill="FFFFFF"/>
+              </w:rPr>
+              <w:t>0</w:t>
+            </w:r>
+            <w:r>
+              <w:rPr>
+                <w:rFonts w:ascii="Segoe UI" w:hAnsi="Segoe UI" w:cs="Segoe UI"/>
+                <w:color w:val="24292E"/>
+                <w:shd w:val="clear" w:color="auto" w:fill="FFFFFF"/>
+              </w:rPr>
+              <w:t>%</w:t>
             </w:r>
           </w:p>
         </w:tc>
@@ -1525,7 +1616,23 @@
                 <w:color w:val="24292E"/>
                 <w:shd w:val="clear" w:color="auto" w:fill="FFFFFF"/>
               </w:rPr>
-              <w:t>55%</w:t>
+              <w:t>7</w:t>
+            </w:r>
+            <w:r>
+              <w:rPr>
+                <w:rFonts w:ascii="Segoe UI" w:hAnsi="Segoe UI" w:cs="Segoe UI"/>
+                <w:color w:val="24292E"/>
+                <w:shd w:val="clear" w:color="auto" w:fill="FFFFFF"/>
+              </w:rPr>
+              <w:t>0</w:t>
+            </w:r>
+            <w:r>
+              <w:rPr>
+                <w:rFonts w:ascii="Segoe UI" w:hAnsi="Segoe UI" w:cs="Segoe UI"/>
+                <w:color w:val="24292E"/>
+                <w:shd w:val="clear" w:color="auto" w:fill="FFFFFF"/>
+              </w:rPr>
+              <w:t>%</w:t>
             </w:r>
           </w:p>
         </w:tc>
@@ -1624,7 +1731,7 @@
                 <w:color w:val="24292E"/>
                 <w:shd w:val="clear" w:color="auto" w:fill="FFFFFF"/>
               </w:rPr>
-              <w:t>2</w:t>
+              <w:t>3</w:t>
             </w:r>
             <w:r>
               <w:rPr>
@@ -1656,7 +1763,15 @@
                 <w:color w:val="24292E"/>
                 <w:shd w:val="clear" w:color="auto" w:fill="FFFFFF"/>
               </w:rPr>
-              <w:t>58</w:t>
+              <w:t>71.</w:t>
+            </w:r>
+            <w:r>
+              <w:rPr>
+                <w:rFonts w:ascii="Segoe UI" w:hAnsi="Segoe UI" w:cs="Segoe UI"/>
+                <w:color w:val="24292E"/>
+                <w:shd w:val="clear" w:color="auto" w:fill="FFFFFF"/>
+              </w:rPr>
+              <w:t>5</w:t>
             </w:r>
             <w:r>
               <w:rPr>
@@ -1787,7 +1902,15 @@
                 <w:color w:val="24292E"/>
                 <w:shd w:val="clear" w:color="auto" w:fill="FFFFFF"/>
               </w:rPr>
-              <w:t>66%</w:t>
+              <w:t>73.5</w:t>
+            </w:r>
+            <w:r>
+              <w:rPr>
+                <w:rFonts w:ascii="Segoe UI" w:hAnsi="Segoe UI" w:cs="Segoe UI"/>
+                <w:color w:val="24292E"/>
+                <w:shd w:val="clear" w:color="auto" w:fill="FFFFFF"/>
+              </w:rPr>
+              <w:t>%</w:t>
             </w:r>
           </w:p>
         </w:tc>
@@ -2093,6 +2216,7 @@
                 <w:shd w:val="clear" w:color="auto" w:fill="FFFFFF"/>
               </w:rPr>
             </w:pPr>
+            <w:proofErr w:type="gramStart"/>
             <w:r>
               <w:rPr>
                 <w:rFonts w:ascii="Segoe UI" w:hAnsi="Segoe UI" w:cs="Segoe UI"/>
@@ -2101,18 +2225,10 @@
                 <w:color w:val="24292E"/>
                 <w:shd w:val="clear" w:color="auto" w:fill="FFFFFF"/>
               </w:rPr>
-              <w:t>Depth(ABS) / Budget(MCTS)</w:t>
-            </w:r>
-          </w:p>
-        </w:tc>
-        <w:tc>
-          <w:tcPr>
-            <w:tcW w:w="2163" w:type="dxa"/>
-          </w:tcPr>
-          <w:p>
-            <w:pPr>
-              <w:spacing w:before="60" w:after="100" w:afterAutospacing="1"/>
-              <w:jc w:val="center"/>
+              <w:t>Depth(</w:t>
+            </w:r>
+            <w:proofErr w:type="gramEnd"/>
+            <w:r>
               <w:rPr>
                 <w:rFonts w:ascii="Segoe UI" w:hAnsi="Segoe UI" w:cs="Segoe UI"/>
                 <w:b/>
@@ -2120,8 +2236,18 @@
                 <w:color w:val="24292E"/>
                 <w:shd w:val="clear" w:color="auto" w:fill="FFFFFF"/>
               </w:rPr>
-            </w:pPr>
-            <w:r>
+              <w:t>ABS) / Budget(MCTS)</w:t>
+            </w:r>
+          </w:p>
+        </w:tc>
+        <w:tc>
+          <w:tcPr>
+            <w:tcW w:w="2163" w:type="dxa"/>
+          </w:tcPr>
+          <w:p>
+            <w:pPr>
+              <w:spacing w:before="60" w:after="100" w:afterAutospacing="1"/>
+              <w:jc w:val="center"/>
               <w:rPr>
                 <w:rFonts w:ascii="Segoe UI" w:hAnsi="Segoe UI" w:cs="Segoe UI"/>
                 <w:b/>
@@ -2129,8 +2255,7 @@
                 <w:color w:val="24292E"/>
                 <w:shd w:val="clear" w:color="auto" w:fill="FFFFFF"/>
               </w:rPr>
-              <w:t>M</w:t>
-            </w:r>
+            </w:pPr>
             <w:r>
               <w:rPr>
                 <w:rFonts w:ascii="Segoe UI" w:hAnsi="Segoe UI" w:cs="Segoe UI"/>
@@ -2139,7 +2264,7 @@
                 <w:color w:val="24292E"/>
                 <w:shd w:val="clear" w:color="auto" w:fill="FFFFFF"/>
               </w:rPr>
-              <w:t xml:space="preserve">atches </w:t>
+              <w:t>M</w:t>
             </w:r>
             <w:r>
               <w:rPr>
@@ -2149,7 +2274,7 @@
                 <w:color w:val="24292E"/>
                 <w:shd w:val="clear" w:color="auto" w:fill="FFFFFF"/>
               </w:rPr>
-              <w:t xml:space="preserve">won </w:t>
+              <w:t xml:space="preserve">atches </w:t>
             </w:r>
             <w:r>
               <w:rPr>
@@ -2159,7 +2284,7 @@
                 <w:color w:val="24292E"/>
                 <w:shd w:val="clear" w:color="auto" w:fill="FFFFFF"/>
               </w:rPr>
-              <w:t xml:space="preserve">against Minimax Agent </w:t>
+              <w:t xml:space="preserve">won </w:t>
             </w:r>
             <w:r>
               <w:rPr>
@@ -2169,8 +2294,30 @@
                 <w:color w:val="24292E"/>
                 <w:shd w:val="clear" w:color="auto" w:fill="FFFFFF"/>
               </w:rPr>
+              <w:t xml:space="preserve">against Minimax </w:t>
+            </w:r>
+            <w:proofErr w:type="gramStart"/>
+            <w:r>
+              <w:rPr>
+                <w:rFonts w:ascii="Segoe UI" w:hAnsi="Segoe UI" w:cs="Segoe UI"/>
+                <w:b/>
+                <w:bCs/>
+                <w:color w:val="24292E"/>
+                <w:shd w:val="clear" w:color="auto" w:fill="FFFFFF"/>
+              </w:rPr>
+              <w:t xml:space="preserve">Agent </w:t>
+            </w:r>
+            <w:r>
+              <w:rPr>
+                <w:rFonts w:ascii="Segoe UI" w:hAnsi="Segoe UI" w:cs="Segoe UI"/>
+                <w:b/>
+                <w:bCs/>
+                <w:color w:val="24292E"/>
+                <w:shd w:val="clear" w:color="auto" w:fill="FFFFFF"/>
+              </w:rPr>
               <w:t>.</w:t>
             </w:r>
+            <w:proofErr w:type="gramEnd"/>
           </w:p>
         </w:tc>
       </w:tr>
@@ -2292,7 +2439,7 @@
                 <w:color w:val="24292E"/>
                 <w:shd w:val="clear" w:color="auto" w:fill="FFFFFF"/>
               </w:rPr>
-              <w:t>37.5%</w:t>
+              <w:t>27.5%</w:t>
             </w:r>
           </w:p>
         </w:tc>
@@ -2415,15 +2562,7 @@
                 <w:color w:val="24292E"/>
                 <w:shd w:val="clear" w:color="auto" w:fill="FFFFFF"/>
               </w:rPr>
-              <w:t>32.5</w:t>
-            </w:r>
-            <w:r>
-              <w:rPr>
-                <w:rFonts w:ascii="Segoe UI" w:hAnsi="Segoe UI" w:cs="Segoe UI"/>
-                <w:color w:val="24292E"/>
-                <w:shd w:val="clear" w:color="auto" w:fill="FFFFFF"/>
-              </w:rPr>
-              <w:t>%</w:t>
+              <w:t>37.5</w:t>
             </w:r>
           </w:p>
         </w:tc>
@@ -2546,7 +2685,7 @@
                 <w:color w:val="24292E"/>
                 <w:shd w:val="clear" w:color="auto" w:fill="FFFFFF"/>
               </w:rPr>
-              <w:t>Unable to run after 2 tries.</w:t>
+              <w:t>28.5%</w:t>
             </w:r>
           </w:p>
         </w:tc>
@@ -2669,10 +2808,8 @@
                 <w:color w:val="24292E"/>
                 <w:shd w:val="clear" w:color="auto" w:fill="FFFFFF"/>
               </w:rPr>
-              <w:t>24%</w:t>
-            </w:r>
-            <w:bookmarkStart w:id="2" w:name="_GoBack"/>
-            <w:bookmarkEnd w:id="2"/>
+              <w:t>34.8%</w:t>
+            </w:r>
           </w:p>
         </w:tc>
       </w:tr>
@@ -2794,7 +2931,23 @@
                 <w:color w:val="24292E"/>
                 <w:shd w:val="clear" w:color="auto" w:fill="FFFFFF"/>
               </w:rPr>
-              <w:t>60%</w:t>
+              <w:t>6</w:t>
+            </w:r>
+            <w:r>
+              <w:rPr>
+                <w:rFonts w:ascii="Segoe UI" w:hAnsi="Segoe UI" w:cs="Segoe UI"/>
+                <w:color w:val="24292E"/>
+                <w:shd w:val="clear" w:color="auto" w:fill="FFFFFF"/>
+              </w:rPr>
+              <w:t>5</w:t>
+            </w:r>
+            <w:r>
+              <w:rPr>
+                <w:rFonts w:ascii="Segoe UI" w:hAnsi="Segoe UI" w:cs="Segoe UI"/>
+                <w:color w:val="24292E"/>
+                <w:shd w:val="clear" w:color="auto" w:fill="FFFFFF"/>
+              </w:rPr>
+              <w:t>%</w:t>
             </w:r>
           </w:p>
         </w:tc>
@@ -2917,7 +3070,23 @@
                 <w:color w:val="24292E"/>
                 <w:shd w:val="clear" w:color="auto" w:fill="FFFFFF"/>
               </w:rPr>
-              <w:t>67.5%</w:t>
+              <w:t>7</w:t>
+            </w:r>
+            <w:r>
+              <w:rPr>
+                <w:rFonts w:ascii="Segoe UI" w:hAnsi="Segoe UI" w:cs="Segoe UI"/>
+                <w:color w:val="24292E"/>
+                <w:shd w:val="clear" w:color="auto" w:fill="FFFFFF"/>
+              </w:rPr>
+              <w:t>5</w:t>
+            </w:r>
+            <w:r>
+              <w:rPr>
+                <w:rFonts w:ascii="Segoe UI" w:hAnsi="Segoe UI" w:cs="Segoe UI"/>
+                <w:color w:val="24292E"/>
+                <w:shd w:val="clear" w:color="auto" w:fill="FFFFFF"/>
+              </w:rPr>
+              <w:t>%</w:t>
             </w:r>
           </w:p>
         </w:tc>
@@ -3016,7 +3185,15 @@
                 <w:color w:val="24292E"/>
                 <w:shd w:val="clear" w:color="auto" w:fill="FFFFFF"/>
               </w:rPr>
-              <w:t>25</w:t>
+              <w:t>3</w:t>
+            </w:r>
+            <w:r>
+              <w:rPr>
+                <w:rFonts w:ascii="Segoe UI" w:hAnsi="Segoe UI" w:cs="Segoe UI"/>
+                <w:color w:val="24292E"/>
+                <w:shd w:val="clear" w:color="auto" w:fill="FFFFFF"/>
+              </w:rPr>
+              <w:t>5</w:t>
             </w:r>
           </w:p>
         </w:tc>
@@ -3040,7 +3217,15 @@
                 <w:color w:val="24292E"/>
                 <w:shd w:val="clear" w:color="auto" w:fill="FFFFFF"/>
               </w:rPr>
-              <w:t>56%</w:t>
+              <w:t>61</w:t>
+            </w:r>
+            <w:r>
+              <w:rPr>
+                <w:rFonts w:ascii="Segoe UI" w:hAnsi="Segoe UI" w:cs="Segoe UI"/>
+                <w:color w:val="24292E"/>
+                <w:shd w:val="clear" w:color="auto" w:fill="FFFFFF"/>
+              </w:rPr>
+              <w:t>%</w:t>
             </w:r>
           </w:p>
         </w:tc>
@@ -3163,7 +3348,23 @@
                 <w:color w:val="24292E"/>
                 <w:shd w:val="clear" w:color="auto" w:fill="FFFFFF"/>
               </w:rPr>
-              <w:t>70%</w:t>
+              <w:t>70</w:t>
+            </w:r>
+            <w:r>
+              <w:rPr>
+                <w:rFonts w:ascii="Segoe UI" w:hAnsi="Segoe UI" w:cs="Segoe UI"/>
+                <w:color w:val="24292E"/>
+                <w:shd w:val="clear" w:color="auto" w:fill="FFFFFF"/>
+              </w:rPr>
+              <w:t>.5</w:t>
+            </w:r>
+            <w:r>
+              <w:rPr>
+                <w:rFonts w:ascii="Segoe UI" w:hAnsi="Segoe UI" w:cs="Segoe UI"/>
+                <w:color w:val="24292E"/>
+                <w:shd w:val="clear" w:color="auto" w:fill="FFFFFF"/>
+              </w:rPr>
+              <w:t>%</w:t>
             </w:r>
           </w:p>
         </w:tc>
@@ -3311,15 +3512,23 @@
           <w:color w:val="24292E"/>
           <w:shd w:val="clear" w:color="auto" w:fill="FFFFFF"/>
         </w:rPr>
-        <w:t xml:space="preserve">Choose a baseline search algorithm for comparison </w:t>
-      </w:r>
-      <w:r>
-        <w:rPr>
-          <w:rFonts w:ascii="Segoe UI" w:hAnsi="Segoe UI" w:cs="Segoe UI"/>
-          <w:color w:val="24292E"/>
-          <w:shd w:val="clear" w:color="auto" w:fill="FFFFFF"/>
-        </w:rPr>
-        <w:t xml:space="preserve"> -</w:t>
+        <w:t xml:space="preserve">Choose a baseline search algorithm for </w:t>
+      </w:r>
+      <w:r>
+        <w:rPr>
+          <w:rFonts w:ascii="Segoe UI" w:hAnsi="Segoe UI" w:cs="Segoe UI"/>
+          <w:color w:val="24292E"/>
+          <w:shd w:val="clear" w:color="auto" w:fill="FFFFFF"/>
+        </w:rPr>
+        <w:t xml:space="preserve">comparison </w:t>
+      </w:r>
+      <w:r>
+        <w:rPr>
+          <w:rFonts w:ascii="Segoe UI" w:hAnsi="Segoe UI" w:cs="Segoe UI"/>
+          <w:color w:val="24292E"/>
+          <w:shd w:val="clear" w:color="auto" w:fill="FFFFFF"/>
+        </w:rPr>
+        <w:t>–</w:t>
       </w:r>
       <w:r>
         <w:rPr>
@@ -3332,18 +3541,40 @@
       <w:r>
         <w:rPr>
           <w:rFonts w:ascii="Segoe UI" w:hAnsi="Segoe UI" w:cs="Segoe UI"/>
-          <w:color w:val="24292E"/>
-          <w:shd w:val="clear" w:color="auto" w:fill="FFFFFF"/>
-        </w:rPr>
-        <w:t>A</w:t>
-      </w:r>
-      <w:r>
-        <w:rPr>
-          <w:rFonts w:ascii="Segoe UI" w:hAnsi="Segoe UI" w:cs="Segoe UI"/>
-          <w:color w:val="24292E"/>
-          <w:shd w:val="clear" w:color="auto" w:fill="FFFFFF"/>
-        </w:rPr>
-        <w:t>lpha-beta search with iterative deepening. How much performance difference does your agent show compared to the baseline?</w:t>
+          <w:i/>
+          <w:iCs/>
+          <w:color w:val="24292E"/>
+          <w:shd w:val="clear" w:color="auto" w:fill="FFFFFF"/>
+        </w:rPr>
+        <w:t>(A</w:t>
+      </w:r>
+      <w:r>
+        <w:rPr>
+          <w:rFonts w:ascii="Segoe UI" w:hAnsi="Segoe UI" w:cs="Segoe UI"/>
+          <w:i/>
+          <w:iCs/>
+          <w:color w:val="24292E"/>
+          <w:shd w:val="clear" w:color="auto" w:fill="FFFFFF"/>
+        </w:rPr>
+        <w:t>lpha-beta search with iterative deepening</w:t>
+      </w:r>
+      <w:r>
+        <w:rPr>
+          <w:rFonts w:ascii="Segoe UI" w:hAnsi="Segoe UI" w:cs="Segoe UI"/>
+          <w:i/>
+          <w:iCs/>
+          <w:color w:val="24292E"/>
+          <w:shd w:val="clear" w:color="auto" w:fill="FFFFFF"/>
+        </w:rPr>
+        <w:t>)</w:t>
+      </w:r>
+      <w:r>
+        <w:rPr>
+          <w:rFonts w:ascii="Segoe UI" w:hAnsi="Segoe UI" w:cs="Segoe UI"/>
+          <w:color w:val="24292E"/>
+          <w:shd w:val="clear" w:color="auto" w:fill="FFFFFF"/>
+        </w:rPr>
+        <w:t>. How much performance difference does your agent show compared to the baseline?</w:t>
       </w:r>
     </w:p>
     <w:p>
@@ -3364,7 +3595,23 @@
           <w:color w:val="24292E"/>
           <w:shd w:val="clear" w:color="auto" w:fill="FFFFFF"/>
         </w:rPr>
-        <w:t>The baseline algorithm gives a success rate of around 30-40%.</w:t>
+        <w:t xml:space="preserve">The baseline algorithm gives a success rate of around </w:t>
+      </w:r>
+      <w:r>
+        <w:rPr>
+          <w:rFonts w:ascii="Segoe UI" w:hAnsi="Segoe UI" w:cs="Segoe UI"/>
+          <w:color w:val="24292E"/>
+          <w:shd w:val="clear" w:color="auto" w:fill="FFFFFF"/>
+        </w:rPr>
+        <w:t>25</w:t>
+      </w:r>
+      <w:r>
+        <w:rPr>
+          <w:rFonts w:ascii="Segoe UI" w:hAnsi="Segoe UI" w:cs="Segoe UI"/>
+          <w:color w:val="24292E"/>
+          <w:shd w:val="clear" w:color="auto" w:fill="FFFFFF"/>
+        </w:rPr>
+        <w:t>-40%.</w:t>
       </w:r>
     </w:p>
     <w:p>
@@ -3385,7 +3632,23 @@
           <w:color w:val="24292E"/>
           <w:shd w:val="clear" w:color="auto" w:fill="FFFFFF"/>
         </w:rPr>
-        <w:t>MCTS search almost doubles the success rate to around 60-70%.</w:t>
+        <w:t>MCTS search almost doubles the success rate to around 60-7</w:t>
+      </w:r>
+      <w:r>
+        <w:rPr>
+          <w:rFonts w:ascii="Segoe UI" w:hAnsi="Segoe UI" w:cs="Segoe UI"/>
+          <w:color w:val="24292E"/>
+          <w:shd w:val="clear" w:color="auto" w:fill="FFFFFF"/>
+        </w:rPr>
+        <w:t>5</w:t>
+      </w:r>
+      <w:r>
+        <w:rPr>
+          <w:rFonts w:ascii="Segoe UI" w:hAnsi="Segoe UI" w:cs="Segoe UI"/>
+          <w:color w:val="24292E"/>
+          <w:shd w:val="clear" w:color="auto" w:fill="FFFFFF"/>
+        </w:rPr>
+        <w:t>%.</w:t>
       </w:r>
     </w:p>
     <w:p>
@@ -3406,7 +3669,65 @@
           <w:color w:val="24292E"/>
           <w:shd w:val="clear" w:color="auto" w:fill="FFFFFF"/>
         </w:rPr>
-        <w:t>Fair matches = true makes the result more consistent in MCTS.</w:t>
+        <w:t xml:space="preserve">Fair matches = true </w:t>
+      </w:r>
+      <w:r>
+        <w:rPr>
+          <w:rFonts w:ascii="Segoe UI" w:hAnsi="Segoe UI" w:cs="Segoe UI"/>
+          <w:color w:val="24292E"/>
+          <w:shd w:val="clear" w:color="auto" w:fill="FFFFFF"/>
+        </w:rPr>
+        <w:t>does not make any major impact</w:t>
+      </w:r>
+      <w:r>
+        <w:rPr>
+          <w:rFonts w:ascii="Segoe UI" w:hAnsi="Segoe UI" w:cs="Segoe UI"/>
+          <w:color w:val="24292E"/>
+          <w:shd w:val="clear" w:color="auto" w:fill="FFFFFF"/>
+        </w:rPr>
+        <w:t xml:space="preserve"> in MCTS.</w:t>
+      </w:r>
+    </w:p>
+    <w:p>
+      <w:pPr>
+        <w:numPr>
+          <w:ilvl w:val="2"/>
+          <w:numId w:val="4"/>
+        </w:numPr>
+        <w:rPr>
+          <w:rFonts w:ascii="Segoe UI" w:hAnsi="Segoe UI" w:cs="Segoe UI"/>
+          <w:color w:val="24292E"/>
+          <w:shd w:val="clear" w:color="auto" w:fill="FFFFFF"/>
+        </w:rPr>
+      </w:pPr>
+      <w:r>
+        <w:rPr>
+          <w:rFonts w:ascii="Segoe UI" w:hAnsi="Segoe UI" w:cs="Segoe UI"/>
+          <w:color w:val="24292E"/>
+          <w:shd w:val="clear" w:color="auto" w:fill="FFFFFF"/>
+        </w:rPr>
+        <w:t>Increasing the computational budget increases the success rate at the cost of the time taken, i.e. increase in budget requires increased timeout.</w:t>
+      </w:r>
+    </w:p>
+    <w:p>
+      <w:pPr>
+        <w:numPr>
+          <w:ilvl w:val="2"/>
+          <w:numId w:val="4"/>
+        </w:numPr>
+        <w:rPr>
+          <w:rFonts w:ascii="Segoe UI" w:hAnsi="Segoe UI" w:cs="Segoe UI"/>
+          <w:color w:val="24292E"/>
+          <w:shd w:val="clear" w:color="auto" w:fill="FFFFFF"/>
+        </w:rPr>
+      </w:pPr>
+      <w:r>
+        <w:rPr>
+          <w:rFonts w:ascii="Segoe UI" w:hAnsi="Segoe UI" w:cs="Segoe UI"/>
+          <w:color w:val="24292E"/>
+          <w:shd w:val="clear" w:color="auto" w:fill="FFFFFF"/>
+        </w:rPr>
+        <w:t>For the baseline search, increase in the depth increases the success rate.</w:t>
       </w:r>
     </w:p>
     <w:p>
@@ -3485,7 +3806,25 @@
           <w:color w:val="24292E"/>
           <w:shd w:val="clear" w:color="auto" w:fill="FFFFFF"/>
         </w:rPr>
-        <w:t>which ensures all values are always upto-date following every iteration of the algorithm. This allows the algorithm to return an action from the root at any moment in time; allowing the algorithm to run for additional iterations often improves the result.</w:t>
+        <w:t xml:space="preserve">which ensures all values are always </w:t>
+      </w:r>
+      <w:proofErr w:type="spellStart"/>
+      <w:r>
+        <w:rPr>
+          <w:rFonts w:ascii="Segoe UI" w:hAnsi="Segoe UI" w:cs="Segoe UI"/>
+          <w:color w:val="24292E"/>
+          <w:shd w:val="clear" w:color="auto" w:fill="FFFFFF"/>
+        </w:rPr>
+        <w:t>upto</w:t>
+      </w:r>
+      <w:proofErr w:type="spellEnd"/>
+      <w:r>
+        <w:rPr>
+          <w:rFonts w:ascii="Segoe UI" w:hAnsi="Segoe UI" w:cs="Segoe UI"/>
+          <w:color w:val="24292E"/>
+          <w:shd w:val="clear" w:color="auto" w:fill="FFFFFF"/>
+        </w:rPr>
+        <w:t>-date following every iteration of the algorithm. This allows the algorithm to return an action from the root at any moment in time; allowing the algorithm to run for additional iterations often improves the result.</w:t>
       </w:r>
     </w:p>
     <w:p>
@@ -3506,7 +3845,25 @@
           <w:color w:val="24292E"/>
           <w:shd w:val="clear" w:color="auto" w:fill="FFFFFF"/>
         </w:rPr>
-        <w:t xml:space="preserve">The tree selection allows the algorithm to favour more promising nodes (without allowing the selection probability of the other nodes to converge to zero), leading to an asymmetric tree over time. In other words, the building of the partial tree is skewed towards more promising and thus more important regions. </w:t>
+        <w:t xml:space="preserve">The tree selection allows the algorithm to </w:t>
+      </w:r>
+      <w:proofErr w:type="spellStart"/>
+      <w:r>
+        <w:rPr>
+          <w:rFonts w:ascii="Segoe UI" w:hAnsi="Segoe UI" w:cs="Segoe UI"/>
+          <w:color w:val="24292E"/>
+          <w:shd w:val="clear" w:color="auto" w:fill="FFFFFF"/>
+        </w:rPr>
+        <w:t>favour</w:t>
+      </w:r>
+      <w:proofErr w:type="spellEnd"/>
+      <w:r>
+        <w:rPr>
+          <w:rFonts w:ascii="Segoe UI" w:hAnsi="Segoe UI" w:cs="Segoe UI"/>
+          <w:color w:val="24292E"/>
+          <w:shd w:val="clear" w:color="auto" w:fill="FFFFFF"/>
+        </w:rPr>
+        <w:t xml:space="preserve"> more promising nodes (without allowing the selection probability of the other nodes to converge to zero), leading to an asymmetric tree over time. In other words, the building of the partial tree is skewed towards more promising and thus more important regions. </w:t>
       </w:r>
     </w:p>
     <w:p>
@@ -3569,7 +3926,7 @@
           <v:shape id="_x0000_i1025" type="#_x0000_t75" style="width:75.5pt;height:49pt" o:ole="">
             <v:imagedata r:id="rId7" o:title=""/>
           </v:shape>
-          <o:OLEObject Type="Embed" ProgID="AcroExch.Document.DC" ShapeID="_x0000_i1025" DrawAspect="Icon" ObjectID="_1635829110" r:id="rId8"/>
+          <o:OLEObject Type="Embed" ProgID="AcroExch.Document.DC" ShapeID="_x0000_i1025" DrawAspect="Icon" ObjectID="_1635863398" r:id="rId8"/>
         </w:object>
       </w:r>
     </w:p>
@@ -3653,6 +4010,68 @@
         </w:rPr>
         <w:t>Unable to select the chosen search method by passing a parameter.</w:t>
       </w:r>
+      <w:r>
+        <w:rPr>
+          <w:rFonts w:ascii="Segoe UI" w:hAnsi="Segoe UI" w:cs="Segoe UI"/>
+          <w:color w:val="24292E"/>
+          <w:shd w:val="clear" w:color="auto" w:fill="FFFFFF"/>
+        </w:rPr>
+        <w:t xml:space="preserve"> E.g. </w:t>
+      </w:r>
+    </w:p>
+    <w:p>
+      <w:pPr>
+        <w:pStyle w:val="ListParagraph"/>
+        <w:rPr>
+          <w:rFonts w:ascii="Segoe UI" w:hAnsi="Segoe UI" w:cs="Segoe UI"/>
+          <w:color w:val="24292E"/>
+          <w:shd w:val="clear" w:color="auto" w:fill="FFFFFF"/>
+        </w:rPr>
+      </w:pPr>
+      <w:r>
+        <w:rPr>
+          <w:rFonts w:ascii="Segoe UI" w:hAnsi="Segoe UI" w:cs="Segoe UI"/>
+          <w:color w:val="24292E"/>
+          <w:shd w:val="clear" w:color="auto" w:fill="FFFFFF"/>
+        </w:rPr>
+        <w:t>“</w:t>
+      </w:r>
+      <w:r>
+        <w:rPr>
+          <w:rFonts w:ascii="Segoe UI" w:hAnsi="Segoe UI" w:cs="Segoe UI"/>
+          <w:color w:val="24292E"/>
+          <w:shd w:val="clear" w:color="auto" w:fill="FFFFFF"/>
+        </w:rPr>
+        <w:t>python run_match.py -r 100 -t 1000</w:t>
+      </w:r>
+      <w:r>
+        <w:rPr>
+          <w:rFonts w:ascii="Segoe UI" w:hAnsi="Segoe UI" w:cs="Segoe UI"/>
+          <w:color w:val="24292E"/>
+          <w:shd w:val="clear" w:color="auto" w:fill="FFFFFF"/>
+        </w:rPr>
+        <w:t xml:space="preserve"> </w:t>
+      </w:r>
+      <w:bookmarkStart w:id="2" w:name="_GoBack"/>
+      <w:r>
+        <w:rPr>
+          <w:rFonts w:ascii="Segoe UI" w:hAnsi="Segoe UI" w:cs="Segoe UI"/>
+          <w:b/>
+          <w:bCs/>
+          <w:color w:val="24292E"/>
+          <w:shd w:val="clear" w:color="auto" w:fill="FFFFFF"/>
+        </w:rPr>
+        <w:t>MCTS</w:t>
+      </w:r>
+      <w:bookmarkEnd w:id="2"/>
+      <w:r>
+        <w:rPr>
+          <w:rFonts w:ascii="Segoe UI" w:hAnsi="Segoe UI" w:cs="Segoe UI"/>
+          <w:color w:val="24292E"/>
+          <w:shd w:val="clear" w:color="auto" w:fill="FFFFFF"/>
+        </w:rPr>
+        <w:t>”</w:t>
+      </w:r>
     </w:p>
     <w:p>
       <w:pPr>
@@ -3673,7 +4092,23 @@
           <w:color w:val="24292E"/>
           <w:shd w:val="clear" w:color="auto" w:fill="FFFFFF"/>
         </w:rPr>
-        <w:t>Code is not organized and is procedural.</w:t>
+        <w:t xml:space="preserve">Code is not organized and </w:t>
+      </w:r>
+      <w:r>
+        <w:rPr>
+          <w:rFonts w:ascii="Segoe UI" w:hAnsi="Segoe UI" w:cs="Segoe UI"/>
+          <w:color w:val="24292E"/>
+          <w:shd w:val="clear" w:color="auto" w:fill="FFFFFF"/>
+        </w:rPr>
+        <w:t>might have issues caused due to last minute refactoring</w:t>
+      </w:r>
+      <w:r>
+        <w:rPr>
+          <w:rFonts w:ascii="Segoe UI" w:hAnsi="Segoe UI" w:cs="Segoe UI"/>
+          <w:color w:val="24292E"/>
+          <w:shd w:val="clear" w:color="auto" w:fill="FFFFFF"/>
+        </w:rPr>
+        <w:t>.</w:t>
       </w:r>
     </w:p>
     <w:p>
@@ -5939,7 +6374,7 @@
 </file>
 
 <file path=customXml/itemProps1.xml><?xml version="1.0" encoding="utf-8"?>
-<ds:datastoreItem xmlns:ds="http://schemas.openxmlformats.org/officeDocument/2006/customXml" ds:itemID="{A25E8F77-DCC8-4C4C-927C-AF121F76DCBE}">
+<ds:datastoreItem xmlns:ds="http://schemas.openxmlformats.org/officeDocument/2006/customXml" ds:itemID="{5DDB0CF9-5016-4932-8CB2-6BD835F9871D}">
   <ds:schemaRefs>
     <ds:schemaRef ds:uri="http://schemas.openxmlformats.org/officeDocument/2006/bibliography"/>
   </ds:schemaRefs>

</xml_diff>